<commit_message>
Fixed minor bug with cohort library compatibility.
</commit_message>
<xml_diff>
--- a/docs/LANDIS-II Dynamic Biomass Fuel System v3.0 User Guide.docx
+++ b/docs/LANDIS-II Dynamic Biomass Fuel System v3.0 User Guide.docx
@@ -10,121 +10,101 @@
       <w:r>
         <w:t xml:space="preserve">LANDIS-II </w:t>
       </w:r>
+      <w:fldSimple w:instr=" DOCPROPERTY  &quot;Extension Name&quot;  \* MERGEFORMAT ">
+        <w:r>
+          <w:t>Dynamic Biomass Fuel System</w:t>
+        </w:r>
+      </w:fldSimple>
+      <w:r>
+        <w:t xml:space="preserve"> </w:t>
+      </w:r>
+      <w:r>
+        <w:t xml:space="preserve">Extension </w:t>
+      </w:r>
+      <w:r>
+        <w:t>v</w:t>
+      </w:r>
+      <w:fldSimple w:instr=" DOCPROPERTY  &quot;Extension Version&quot;  \* MERGEFORMAT ">
+        <w:r>
+          <w:t>3.0</w:t>
+        </w:r>
+      </w:fldSimple>
+      <w:r>
+        <w:t xml:space="preserve"> </w:t>
+      </w:r>
+      <w:r>
+        <w:t>User Guide</w:t>
+      </w:r>
+    </w:p>
+    <w:p>
+      <w:pPr>
+        <w:jc w:val="center"/>
+      </w:pPr>
+    </w:p>
+    <w:p>
+      <w:pPr>
+        <w:pStyle w:val="PlainText"/>
+        <w:tabs>
+          <w:tab w:val="left" w:pos="720"/>
+        </w:tabs>
+        <w:jc w:val="center"/>
+        <w:rPr>
+          <w:rFonts w:ascii="Times New Roman" w:hAnsi="Times New Roman"/>
+          <w:sz w:val="24"/>
+          <w:szCs w:val="24"/>
+        </w:rPr>
+      </w:pPr>
+      <w:r>
+        <w:rPr>
+          <w:rFonts w:ascii="Times New Roman" w:hAnsi="Times New Roman"/>
+          <w:sz w:val="24"/>
+          <w:szCs w:val="24"/>
+        </w:rPr>
+        <w:t>Robert M. Scheller</w:t>
+      </w:r>
+      <w:r>
+        <w:rPr>
+          <w:rFonts w:ascii="Times New Roman" w:hAnsi="Times New Roman"/>
+          <w:sz w:val="24"/>
+          <w:szCs w:val="24"/>
+        </w:rPr>
+        <w:t xml:space="preserve">, North Carolina </w:t>
+      </w:r>
+      <w:r>
+        <w:rPr>
+          <w:rFonts w:ascii="Times New Roman" w:hAnsi="Times New Roman"/>
+          <w:sz w:val="24"/>
+          <w:szCs w:val="24"/>
+        </w:rPr>
+        <w:t>State University</w:t>
+      </w:r>
+    </w:p>
+    <w:p>
+      <w:pPr>
+        <w:jc w:val="center"/>
+      </w:pPr>
+    </w:p>
+    <w:p>
+      <w:pPr>
+        <w:jc w:val="center"/>
+      </w:pPr>
+      <w:r>
+        <w:t xml:space="preserve">Last Revised:  </w:t>
+      </w:r>
       <w:r>
         <w:fldChar w:fldCharType="begin"/>
       </w:r>
       <w:r>
-        <w:instrText xml:space="preserve"> DOCPROPERTY  "Extension Name"  \* MERGEFORMAT </w:instrText>
+        <w:instrText xml:space="preserve"> DATE  \@ "MMMM d, yyyy"  \* MERGEFORMAT </w:instrText>
       </w:r>
       <w:r>
         <w:fldChar w:fldCharType="separate"/>
       </w:r>
       <w:r>
-        <w:t>Dynamic Biomass Fuel System</w:t>
-      </w:r>
-      <w:r>
-        <w:fldChar w:fldCharType="end"/>
-      </w:r>
-      <w:r>
-        <w:t xml:space="preserve"> </w:t>
-      </w:r>
-      <w:r>
-        <w:t xml:space="preserve">Extension </w:t>
-      </w:r>
-      <w:r>
-        <w:t>v</w:t>
-      </w:r>
-      <w:r>
-        <w:fldChar w:fldCharType="begin"/>
-      </w:r>
-      <w:r>
-        <w:instrText xml:space="preserve"> DOCPROPERTY  "Extension Version"  \* MERGEFORMAT </w:instrText>
-      </w:r>
-      <w:r>
-        <w:fldChar w:fldCharType="separate"/>
-      </w:r>
-      <w:r>
-        <w:t>3.0</w:t>
-      </w:r>
-      <w:r>
-        <w:fldChar w:fldCharType="end"/>
-      </w:r>
-      <w:r>
-        <w:t xml:space="preserve"> </w:t>
-      </w:r>
-      <w:r>
-        <w:t>User Guide</w:t>
-      </w:r>
-    </w:p>
-    <w:p>
-      <w:pPr>
-        <w:jc w:val="center"/>
-      </w:pPr>
-    </w:p>
-    <w:p>
-      <w:pPr>
-        <w:pStyle w:val="PlainText"/>
-        <w:tabs>
-          <w:tab w:val="left" w:pos="720"/>
-        </w:tabs>
-        <w:jc w:val="center"/>
-        <w:rPr>
-          <w:rFonts w:ascii="Times New Roman" w:hAnsi="Times New Roman"/>
-          <w:sz w:val="24"/>
-          <w:szCs w:val="24"/>
-        </w:rPr>
-      </w:pPr>
-      <w:r>
-        <w:rPr>
-          <w:rFonts w:ascii="Times New Roman" w:hAnsi="Times New Roman"/>
-          <w:sz w:val="24"/>
-          <w:szCs w:val="24"/>
-        </w:rPr>
-        <w:t>Robert M. Scheller</w:t>
-      </w:r>
-      <w:r>
-        <w:rPr>
-          <w:rFonts w:ascii="Times New Roman" w:hAnsi="Times New Roman"/>
-          <w:sz w:val="24"/>
-          <w:szCs w:val="24"/>
-        </w:rPr>
-        <w:t xml:space="preserve">, North Carolina </w:t>
-      </w:r>
-      <w:r>
-        <w:rPr>
-          <w:rFonts w:ascii="Times New Roman" w:hAnsi="Times New Roman"/>
-          <w:sz w:val="24"/>
-          <w:szCs w:val="24"/>
-        </w:rPr>
-        <w:t>State University</w:t>
-      </w:r>
-    </w:p>
-    <w:p>
-      <w:pPr>
-        <w:jc w:val="center"/>
-      </w:pPr>
-    </w:p>
-    <w:p>
-      <w:pPr>
-        <w:jc w:val="center"/>
-      </w:pPr>
-      <w:r>
-        <w:t xml:space="preserve">Last Revised:  </w:t>
-      </w:r>
-      <w:r>
-        <w:fldChar w:fldCharType="begin"/>
-      </w:r>
-      <w:r>
-        <w:instrText xml:space="preserve"> DATE  \@ "MMMM d, yyyy"  \* MERGEFORMAT </w:instrText>
-      </w:r>
-      <w:r>
-        <w:fldChar w:fldCharType="separate"/>
-      </w:r>
-      <w:r>
         <w:rPr>
           <w:noProof/>
         </w:rPr>
-        <w:t>August 12, 2018</w:t>
+        <w:t>September 4, 2019</w:t>
       </w:r>
       <w:r>
         <w:rPr>
@@ -2835,22 +2815,20 @@
         </w:rPr>
         <w:fldChar w:fldCharType="end"/>
       </w:r>
-      <w:bookmarkStart w:id="1" w:name="_GoBack"/>
-      <w:bookmarkEnd w:id="1"/>
     </w:p>
     <w:p>
       <w:pPr>
         <w:pStyle w:val="Heading1"/>
       </w:pPr>
-      <w:bookmarkStart w:id="2" w:name="_Toc102232953"/>
-      <w:bookmarkStart w:id="3" w:name="_Toc521834827"/>
+      <w:bookmarkStart w:id="1" w:name="_Toc102232953"/>
+      <w:bookmarkStart w:id="2" w:name="_Toc521834827"/>
       <w:r>
         <w:lastRenderedPageBreak/>
         <w:t>Introduction</w:t>
       </w:r>
       <w:bookmarkEnd w:id="0"/>
+      <w:bookmarkEnd w:id="1"/>
       <w:bookmarkEnd w:id="2"/>
-      <w:bookmarkEnd w:id="3"/>
     </w:p>
     <w:p>
       <w:pPr>
@@ -2865,8 +2843,8 @@
           <w:szCs w:val="24"/>
         </w:rPr>
       </w:pPr>
-      <w:bookmarkStart w:id="4" w:name="_Toc133386203"/>
-      <w:bookmarkStart w:id="5" w:name="_Toc133907137"/>
+      <w:bookmarkStart w:id="3" w:name="_Toc133386203"/>
+      <w:bookmarkStart w:id="4" w:name="_Toc133907137"/>
       <w:r>
         <w:rPr>
           <w:rFonts w:ascii="Times New Roman" w:hAnsi="Times New Roman"/>
@@ -3390,13 +3368,13 @@
       <w:pPr>
         <w:pStyle w:val="Heading2"/>
       </w:pPr>
-      <w:bookmarkStart w:id="6" w:name="_Toc521834828"/>
+      <w:bookmarkStart w:id="5" w:name="_Toc521834828"/>
+      <w:bookmarkEnd w:id="3"/>
       <w:bookmarkEnd w:id="4"/>
+      <w:r>
+        <w:t>Fuel Types</w:t>
+      </w:r>
       <w:bookmarkEnd w:id="5"/>
-      <w:r>
-        <w:t>Fuel Types</w:t>
-      </w:r>
-      <w:bookmarkEnd w:id="6"/>
     </w:p>
     <w:p>
       <w:pPr>
@@ -3613,11 +3591,11 @@
       <w:pPr>
         <w:pStyle w:val="Heading2"/>
       </w:pPr>
-      <w:bookmarkStart w:id="7" w:name="_Toc521834829"/>
+      <w:bookmarkStart w:id="6" w:name="_Toc521834829"/>
       <w:r>
         <w:t>Fuel Classification</w:t>
       </w:r>
-      <w:bookmarkEnd w:id="7"/>
+      <w:bookmarkEnd w:id="6"/>
     </w:p>
     <w:p>
       <w:pPr>
@@ -3669,10 +3647,10 @@
             <v:path o:extrusionok="f" gradientshapeok="t" o:connecttype="rect"/>
             <o:lock v:ext="edit" aspectratio="t"/>
           </v:shapetype>
-          <v:shape id="_x0000_i1025" type="#_x0000_t75" style="width:221.7pt;height:23.5pt" o:ole="">
+          <v:shape id="_x0000_i1025" type="#_x0000_t75" style="width:222pt;height:23.4pt" o:ole="">
             <v:imagedata r:id="rId9" o:title=""/>
           </v:shape>
-          <o:OLEObject Type="Embed" ProgID="Equation.3" ShapeID="_x0000_i1025" DrawAspect="Content" ObjectID="_1595576682" r:id="rId10"/>
+          <o:OLEObject Type="Embed" ProgID="Equation.3" ShapeID="_x0000_i1025" DrawAspect="Content" ObjectID="_1629111156" r:id="rId10"/>
         </w:object>
       </w:r>
     </w:p>
@@ -3870,8 +3848,8 @@
       <w:pPr>
         <w:pStyle w:val="Heading2"/>
       </w:pPr>
+      <w:bookmarkStart w:id="7" w:name="_Toc521834830"/>
       <w:bookmarkStart w:id="8" w:name="_Toc102232956"/>
-      <w:bookmarkStart w:id="9" w:name="_Toc521834830"/>
       <w:r>
         <w:t xml:space="preserve">Conifer </w:t>
       </w:r>
@@ -3881,7 +3859,7 @@
       <w:r>
         <w:t>Dominance</w:t>
       </w:r>
-      <w:bookmarkEnd w:id="9"/>
+      <w:bookmarkEnd w:id="7"/>
     </w:p>
     <w:bookmarkEnd w:id="8"/>
     <w:p>
@@ -4188,11 +4166,11 @@
       <w:pPr>
         <w:pStyle w:val="Heading2"/>
       </w:pPr>
-      <w:bookmarkStart w:id="10" w:name="_Toc521834831"/>
+      <w:bookmarkStart w:id="9" w:name="_Toc521834831"/>
       <w:r>
         <w:t>Dead Conifer Index</w:t>
       </w:r>
-      <w:bookmarkEnd w:id="10"/>
+      <w:bookmarkEnd w:id="9"/>
     </w:p>
     <w:p>
       <w:pPr>
@@ -4207,7 +4185,7 @@
           <w:szCs w:val="24"/>
         </w:rPr>
       </w:pPr>
-      <w:bookmarkStart w:id="11" w:name="_Toc102232957"/>
+      <w:bookmarkStart w:id="10" w:name="_Toc102232957"/>
       <w:r>
         <w:rPr>
           <w:rFonts w:ascii="Times New Roman" w:hAnsi="Times New Roman"/>
@@ -4460,387 +4438,375 @@
       <w:pPr>
         <w:pStyle w:val="Heading2"/>
       </w:pPr>
-      <w:bookmarkStart w:id="12" w:name="_Toc521834832"/>
+      <w:bookmarkStart w:id="11" w:name="_Toc521834832"/>
+      <w:bookmarkEnd w:id="10"/>
+      <w:r>
+        <w:t>Post Disturbance Information</w:t>
+      </w:r>
       <w:bookmarkEnd w:id="11"/>
-      <w:r>
-        <w:t>Post Disturbance Information</w:t>
-      </w:r>
+    </w:p>
+    <w:p>
+      <w:pPr>
+        <w:pStyle w:val="PlainText"/>
+        <w:tabs>
+          <w:tab w:val="left" w:pos="720"/>
+        </w:tabs>
+        <w:ind w:left="1122"/>
+        <w:rPr>
+          <w:rFonts w:ascii="Times New Roman" w:hAnsi="Times New Roman"/>
+          <w:sz w:val="24"/>
+          <w:szCs w:val="24"/>
+        </w:rPr>
+      </w:pPr>
+      <w:bookmarkStart w:id="12" w:name="_Toc102232958"/>
+      <w:r>
+        <w:rPr>
+          <w:rFonts w:ascii="Times New Roman" w:hAnsi="Times New Roman"/>
+          <w:sz w:val="24"/>
+          <w:szCs w:val="24"/>
+        </w:rPr>
+        <w:t xml:space="preserve">To simulate the </w:t>
+      </w:r>
+      <w:r>
+        <w:rPr>
+          <w:rFonts w:ascii="Times New Roman" w:hAnsi="Times New Roman"/>
+          <w:sz w:val="24"/>
+          <w:szCs w:val="24"/>
+        </w:rPr>
+        <w:t>change in fuels following a disturbance, the fuels e</w:t>
+      </w:r>
+      <w:r>
+        <w:rPr>
+          <w:rFonts w:ascii="Times New Roman" w:hAnsi="Times New Roman"/>
+          <w:sz w:val="24"/>
+          <w:szCs w:val="24"/>
+        </w:rPr>
+        <w:t xml:space="preserve">xtension provides an option to assign an active site to a </w:t>
+      </w:r>
+      <w:r>
+        <w:rPr>
+          <w:rFonts w:ascii="Times New Roman" w:hAnsi="Times New Roman"/>
+          <w:sz w:val="24"/>
+          <w:szCs w:val="24"/>
+        </w:rPr>
+        <w:t xml:space="preserve">new </w:t>
+      </w:r>
+      <w:r>
+        <w:rPr>
+          <w:rFonts w:ascii="Times New Roman" w:hAnsi="Times New Roman"/>
+          <w:sz w:val="24"/>
+          <w:szCs w:val="24"/>
+        </w:rPr>
+        <w:t xml:space="preserve">fuel type.  The user must also determine the duration (in number of years) for the </w:t>
+      </w:r>
+      <w:r>
+        <w:rPr>
+          <w:rFonts w:ascii="Times New Roman" w:hAnsi="Times New Roman"/>
+          <w:sz w:val="24"/>
+          <w:szCs w:val="24"/>
+        </w:rPr>
+        <w:t xml:space="preserve">conversion </w:t>
+      </w:r>
+      <w:r>
+        <w:rPr>
+          <w:rFonts w:ascii="Times New Roman" w:hAnsi="Times New Roman"/>
+          <w:sz w:val="24"/>
+          <w:szCs w:val="24"/>
+        </w:rPr>
+        <w:t xml:space="preserve">fuel types.  </w:t>
+      </w:r>
+      <w:r>
+        <w:rPr>
+          <w:rFonts w:ascii="Times New Roman" w:hAnsi="Times New Roman"/>
+          <w:sz w:val="24"/>
+          <w:szCs w:val="24"/>
+        </w:rPr>
+        <w:t xml:space="preserve">These new fuel types can be any fuel listed in the Dynamic Fire System extension.  </w:t>
+      </w:r>
+      <w:r>
+        <w:rPr>
+          <w:rFonts w:ascii="Times New Roman" w:hAnsi="Times New Roman"/>
+          <w:sz w:val="24"/>
+          <w:szCs w:val="24"/>
+        </w:rPr>
+        <w:t xml:space="preserve">After </w:t>
+      </w:r>
+      <w:r>
+        <w:rPr>
+          <w:rFonts w:ascii="Times New Roman" w:hAnsi="Times New Roman"/>
+          <w:sz w:val="24"/>
+          <w:szCs w:val="24"/>
+        </w:rPr>
+        <w:t xml:space="preserve">a </w:t>
+      </w:r>
+      <w:r>
+        <w:rPr>
+          <w:rFonts w:ascii="Times New Roman" w:hAnsi="Times New Roman"/>
+          <w:sz w:val="24"/>
+          <w:szCs w:val="24"/>
+        </w:rPr>
+        <w:t xml:space="preserve">stipulated number of years expire, the </w:t>
+      </w:r>
+      <w:r>
+        <w:rPr>
+          <w:rFonts w:ascii="Times New Roman" w:hAnsi="Times New Roman"/>
+          <w:sz w:val="24"/>
+          <w:szCs w:val="24"/>
+        </w:rPr>
+        <w:t xml:space="preserve">conversion </w:t>
+      </w:r>
+      <w:r>
+        <w:rPr>
+          <w:rFonts w:ascii="Times New Roman" w:hAnsi="Times New Roman"/>
+          <w:sz w:val="24"/>
+          <w:szCs w:val="24"/>
+        </w:rPr>
+        <w:t xml:space="preserve">fuel type is replaced by a new fuel type, based on other </w:t>
+      </w:r>
+      <w:r>
+        <w:rPr>
+          <w:rFonts w:ascii="Times New Roman" w:hAnsi="Times New Roman"/>
+          <w:sz w:val="24"/>
+          <w:szCs w:val="24"/>
+        </w:rPr>
+        <w:t>fuel e</w:t>
+      </w:r>
+      <w:r>
+        <w:rPr>
+          <w:rFonts w:ascii="Times New Roman" w:hAnsi="Times New Roman"/>
+          <w:sz w:val="24"/>
+          <w:szCs w:val="24"/>
+        </w:rPr>
+        <w:t xml:space="preserve">xtension inputs and parameters.  </w:t>
+      </w:r>
+    </w:p>
+    <w:p>
+      <w:pPr>
+        <w:pStyle w:val="PlainText"/>
+        <w:tabs>
+          <w:tab w:val="left" w:pos="720"/>
+        </w:tabs>
+        <w:ind w:left="1122"/>
+        <w:rPr>
+          <w:rFonts w:ascii="Times New Roman" w:hAnsi="Times New Roman"/>
+          <w:sz w:val="24"/>
+          <w:szCs w:val="24"/>
+        </w:rPr>
+      </w:pPr>
+      <w:r>
+        <w:rPr>
+          <w:rFonts w:ascii="Times New Roman" w:hAnsi="Times New Roman"/>
+          <w:sz w:val="24"/>
+          <w:szCs w:val="24"/>
+        </w:rPr>
+        <w:t>P</w:t>
+      </w:r>
+      <w:r>
+        <w:rPr>
+          <w:rFonts w:ascii="Times New Roman" w:hAnsi="Times New Roman"/>
+          <w:sz w:val="24"/>
+          <w:szCs w:val="24"/>
+        </w:rPr>
+        <w:t xml:space="preserve">ost-disturbance fuel </w:t>
+      </w:r>
+      <w:r>
+        <w:rPr>
+          <w:rFonts w:ascii="Times New Roman" w:hAnsi="Times New Roman"/>
+          <w:sz w:val="24"/>
+          <w:szCs w:val="24"/>
+        </w:rPr>
+        <w:t xml:space="preserve">types </w:t>
+      </w:r>
+      <w:r>
+        <w:rPr>
+          <w:rFonts w:ascii="Times New Roman" w:hAnsi="Times New Roman"/>
+          <w:sz w:val="24"/>
+          <w:szCs w:val="24"/>
+        </w:rPr>
+        <w:t xml:space="preserve">typically </w:t>
+      </w:r>
+      <w:r>
+        <w:rPr>
+          <w:rFonts w:ascii="Times New Roman" w:hAnsi="Times New Roman"/>
+          <w:sz w:val="24"/>
+          <w:szCs w:val="24"/>
+        </w:rPr>
+        <w:t xml:space="preserve">persist for only a few years after </w:t>
+      </w:r>
+      <w:r>
+        <w:rPr>
+          <w:rFonts w:ascii="Times New Roman" w:hAnsi="Times New Roman"/>
+          <w:sz w:val="24"/>
+          <w:szCs w:val="24"/>
+        </w:rPr>
+        <w:t>a disturbance</w:t>
+      </w:r>
+      <w:r>
+        <w:rPr>
+          <w:rFonts w:ascii="Times New Roman" w:hAnsi="Times New Roman"/>
+          <w:sz w:val="24"/>
+          <w:szCs w:val="24"/>
+        </w:rPr>
+        <w:t xml:space="preserve">.  </w:t>
+      </w:r>
+      <w:r>
+        <w:rPr>
+          <w:rFonts w:ascii="Times New Roman" w:hAnsi="Times New Roman"/>
+          <w:sz w:val="24"/>
+          <w:szCs w:val="24"/>
+        </w:rPr>
+        <w:t xml:space="preserve">For example, litter from slash will quickly decompose.  </w:t>
+      </w:r>
+      <w:r>
+        <w:rPr>
+          <w:rFonts w:ascii="Times New Roman" w:hAnsi="Times New Roman"/>
+          <w:sz w:val="24"/>
+          <w:szCs w:val="24"/>
+        </w:rPr>
+        <w:t xml:space="preserve">Unless fuels are arranged to occur after </w:t>
+      </w:r>
+      <w:r>
+        <w:rPr>
+          <w:rFonts w:ascii="Times New Roman" w:hAnsi="Times New Roman"/>
+          <w:sz w:val="24"/>
+          <w:szCs w:val="24"/>
+        </w:rPr>
+        <w:t xml:space="preserve">a </w:t>
+      </w:r>
+      <w:r>
+        <w:rPr>
+          <w:rFonts w:ascii="Times New Roman" w:hAnsi="Times New Roman"/>
+          <w:sz w:val="24"/>
+          <w:szCs w:val="24"/>
+        </w:rPr>
+        <w:t xml:space="preserve">disturbance using </w:t>
+      </w:r>
+      <w:r>
+        <w:rPr>
+          <w:rFonts w:ascii="Times New Roman" w:hAnsi="Times New Roman"/>
+          <w:sz w:val="24"/>
+          <w:szCs w:val="24"/>
+        </w:rPr>
+        <w:t>the same time step, th</w:t>
+      </w:r>
+      <w:r>
+        <w:rPr>
+          <w:rFonts w:ascii="Times New Roman" w:hAnsi="Times New Roman"/>
+          <w:sz w:val="24"/>
+          <w:szCs w:val="24"/>
+        </w:rPr>
+        <w:t>e</w:t>
+      </w:r>
+      <w:r>
+        <w:rPr>
+          <w:rFonts w:ascii="Times New Roman" w:hAnsi="Times New Roman"/>
+          <w:sz w:val="24"/>
+          <w:szCs w:val="24"/>
+        </w:rPr>
+        <w:t xml:space="preserve"> short </w:t>
+      </w:r>
+      <w:r>
+        <w:rPr>
+          <w:rFonts w:ascii="Times New Roman" w:hAnsi="Times New Roman"/>
+          <w:sz w:val="24"/>
+          <w:szCs w:val="24"/>
+        </w:rPr>
+        <w:t xml:space="preserve">duration of post-disturbance fuels usually </w:t>
+      </w:r>
+      <w:r>
+        <w:rPr>
+          <w:rFonts w:ascii="Times New Roman" w:hAnsi="Times New Roman"/>
+          <w:sz w:val="24"/>
+          <w:szCs w:val="24"/>
+        </w:rPr>
+        <w:t xml:space="preserve">requires </w:t>
+      </w:r>
+      <w:r>
+        <w:rPr>
+          <w:rFonts w:ascii="Times New Roman" w:hAnsi="Times New Roman"/>
+          <w:sz w:val="24"/>
+          <w:szCs w:val="24"/>
+        </w:rPr>
+        <w:t xml:space="preserve">that and annual </w:t>
+      </w:r>
+      <w:r>
+        <w:rPr>
+          <w:rFonts w:ascii="Times New Roman" w:hAnsi="Times New Roman"/>
+          <w:sz w:val="24"/>
+          <w:szCs w:val="24"/>
+        </w:rPr>
+        <w:t>time steps i</w:t>
+      </w:r>
+      <w:r>
+        <w:rPr>
+          <w:rFonts w:ascii="Times New Roman" w:hAnsi="Times New Roman"/>
+          <w:sz w:val="24"/>
+          <w:szCs w:val="24"/>
+        </w:rPr>
+        <w:t>s used in</w:t>
+      </w:r>
+      <w:r>
+        <w:rPr>
+          <w:rFonts w:ascii="Times New Roman" w:hAnsi="Times New Roman"/>
+          <w:sz w:val="24"/>
+          <w:szCs w:val="24"/>
+        </w:rPr>
+        <w:t xml:space="preserve"> the </w:t>
+      </w:r>
+      <w:r>
+        <w:rPr>
+          <w:rFonts w:ascii="Times New Roman" w:hAnsi="Times New Roman"/>
+          <w:sz w:val="24"/>
+          <w:szCs w:val="24"/>
+        </w:rPr>
+        <w:t xml:space="preserve">Dynamic </w:t>
+      </w:r>
+      <w:r>
+        <w:rPr>
+          <w:rFonts w:ascii="Times New Roman" w:hAnsi="Times New Roman"/>
+          <w:sz w:val="24"/>
+          <w:szCs w:val="24"/>
+        </w:rPr>
+        <w:t xml:space="preserve">Fuel Extension.  However, </w:t>
+      </w:r>
+      <w:r>
+        <w:rPr>
+          <w:rFonts w:ascii="Times New Roman" w:hAnsi="Times New Roman"/>
+          <w:sz w:val="24"/>
+          <w:szCs w:val="24"/>
+        </w:rPr>
+        <w:t xml:space="preserve">post-disturbance </w:t>
+      </w:r>
+      <w:r>
+        <w:rPr>
+          <w:rFonts w:ascii="Times New Roman" w:hAnsi="Times New Roman"/>
+          <w:sz w:val="24"/>
+          <w:szCs w:val="24"/>
+        </w:rPr>
+        <w:t xml:space="preserve">fuel types could persist longer in drier climates, permitting longer time steps. </w:t>
+      </w:r>
+    </w:p>
+    <w:p>
+      <w:pPr>
+        <w:pStyle w:val="Heading2"/>
+      </w:pPr>
+      <w:bookmarkStart w:id="13" w:name="_Toc521834833"/>
       <w:bookmarkEnd w:id="12"/>
-    </w:p>
-    <w:p>
-      <w:pPr>
-        <w:pStyle w:val="PlainText"/>
-        <w:tabs>
-          <w:tab w:val="left" w:pos="720"/>
-        </w:tabs>
-        <w:ind w:left="1122"/>
-        <w:rPr>
-          <w:rFonts w:ascii="Times New Roman" w:hAnsi="Times New Roman"/>
-          <w:sz w:val="24"/>
-          <w:szCs w:val="24"/>
-        </w:rPr>
-      </w:pPr>
-      <w:bookmarkStart w:id="13" w:name="_Toc102232958"/>
-      <w:r>
-        <w:rPr>
-          <w:rFonts w:ascii="Times New Roman" w:hAnsi="Times New Roman"/>
-          <w:sz w:val="24"/>
-          <w:szCs w:val="24"/>
-        </w:rPr>
-        <w:t xml:space="preserve">To simulate the </w:t>
-      </w:r>
-      <w:r>
-        <w:rPr>
-          <w:rFonts w:ascii="Times New Roman" w:hAnsi="Times New Roman"/>
-          <w:sz w:val="24"/>
-          <w:szCs w:val="24"/>
-        </w:rPr>
-        <w:t>change in fuels following a disturbance, the fuels e</w:t>
-      </w:r>
-      <w:r>
-        <w:rPr>
-          <w:rFonts w:ascii="Times New Roman" w:hAnsi="Times New Roman"/>
-          <w:sz w:val="24"/>
-          <w:szCs w:val="24"/>
-        </w:rPr>
-        <w:t xml:space="preserve">xtension provides an option to assign an active site to a </w:t>
-      </w:r>
-      <w:r>
-        <w:rPr>
-          <w:rFonts w:ascii="Times New Roman" w:hAnsi="Times New Roman"/>
-          <w:sz w:val="24"/>
-          <w:szCs w:val="24"/>
-        </w:rPr>
-        <w:t xml:space="preserve">new </w:t>
-      </w:r>
-      <w:r>
-        <w:rPr>
-          <w:rFonts w:ascii="Times New Roman" w:hAnsi="Times New Roman"/>
-          <w:sz w:val="24"/>
-          <w:szCs w:val="24"/>
-        </w:rPr>
-        <w:t xml:space="preserve">fuel type.  The user must also determine the duration (in number of years) for the </w:t>
-      </w:r>
-      <w:r>
-        <w:rPr>
-          <w:rFonts w:ascii="Times New Roman" w:hAnsi="Times New Roman"/>
-          <w:sz w:val="24"/>
-          <w:szCs w:val="24"/>
-        </w:rPr>
-        <w:t xml:space="preserve">conversion </w:t>
-      </w:r>
-      <w:r>
-        <w:rPr>
-          <w:rFonts w:ascii="Times New Roman" w:hAnsi="Times New Roman"/>
-          <w:sz w:val="24"/>
-          <w:szCs w:val="24"/>
-        </w:rPr>
-        <w:t xml:space="preserve">fuel types.  </w:t>
-      </w:r>
-      <w:r>
-        <w:rPr>
-          <w:rFonts w:ascii="Times New Roman" w:hAnsi="Times New Roman"/>
-          <w:sz w:val="24"/>
-          <w:szCs w:val="24"/>
-        </w:rPr>
-        <w:t xml:space="preserve">These new fuel types can be any fuel listed in the Dynamic Fire System extension.  </w:t>
-      </w:r>
-      <w:r>
-        <w:rPr>
-          <w:rFonts w:ascii="Times New Roman" w:hAnsi="Times New Roman"/>
-          <w:sz w:val="24"/>
-          <w:szCs w:val="24"/>
-        </w:rPr>
-        <w:t xml:space="preserve">After </w:t>
-      </w:r>
-      <w:r>
-        <w:rPr>
-          <w:rFonts w:ascii="Times New Roman" w:hAnsi="Times New Roman"/>
-          <w:sz w:val="24"/>
-          <w:szCs w:val="24"/>
-        </w:rPr>
-        <w:t xml:space="preserve">a </w:t>
-      </w:r>
-      <w:r>
-        <w:rPr>
-          <w:rFonts w:ascii="Times New Roman" w:hAnsi="Times New Roman"/>
-          <w:sz w:val="24"/>
-          <w:szCs w:val="24"/>
-        </w:rPr>
-        <w:t xml:space="preserve">stipulated number of years expire, the </w:t>
-      </w:r>
-      <w:r>
-        <w:rPr>
-          <w:rFonts w:ascii="Times New Roman" w:hAnsi="Times New Roman"/>
-          <w:sz w:val="24"/>
-          <w:szCs w:val="24"/>
-        </w:rPr>
-        <w:t xml:space="preserve">conversion </w:t>
-      </w:r>
-      <w:r>
-        <w:rPr>
-          <w:rFonts w:ascii="Times New Roman" w:hAnsi="Times New Roman"/>
-          <w:sz w:val="24"/>
-          <w:szCs w:val="24"/>
-        </w:rPr>
-        <w:t xml:space="preserve">fuel type is replaced by a new fuel type, based on other </w:t>
-      </w:r>
-      <w:r>
-        <w:rPr>
-          <w:rFonts w:ascii="Times New Roman" w:hAnsi="Times New Roman"/>
-          <w:sz w:val="24"/>
-          <w:szCs w:val="24"/>
-        </w:rPr>
-        <w:t>fuel e</w:t>
-      </w:r>
-      <w:r>
-        <w:rPr>
-          <w:rFonts w:ascii="Times New Roman" w:hAnsi="Times New Roman"/>
-          <w:sz w:val="24"/>
-          <w:szCs w:val="24"/>
-        </w:rPr>
-        <w:t xml:space="preserve">xtension inputs and parameters.  </w:t>
-      </w:r>
-    </w:p>
-    <w:p>
-      <w:pPr>
-        <w:pStyle w:val="PlainText"/>
-        <w:tabs>
-          <w:tab w:val="left" w:pos="720"/>
-        </w:tabs>
-        <w:ind w:left="1122"/>
-        <w:rPr>
-          <w:rFonts w:ascii="Times New Roman" w:hAnsi="Times New Roman"/>
-          <w:sz w:val="24"/>
-          <w:szCs w:val="24"/>
-        </w:rPr>
-      </w:pPr>
-      <w:r>
-        <w:rPr>
-          <w:rFonts w:ascii="Times New Roman" w:hAnsi="Times New Roman"/>
-          <w:sz w:val="24"/>
-          <w:szCs w:val="24"/>
-        </w:rPr>
-        <w:t>P</w:t>
-      </w:r>
-      <w:r>
-        <w:rPr>
-          <w:rFonts w:ascii="Times New Roman" w:hAnsi="Times New Roman"/>
-          <w:sz w:val="24"/>
-          <w:szCs w:val="24"/>
-        </w:rPr>
-        <w:t xml:space="preserve">ost-disturbance fuel </w:t>
-      </w:r>
-      <w:r>
-        <w:rPr>
-          <w:rFonts w:ascii="Times New Roman" w:hAnsi="Times New Roman"/>
-          <w:sz w:val="24"/>
-          <w:szCs w:val="24"/>
-        </w:rPr>
-        <w:t xml:space="preserve">types </w:t>
-      </w:r>
-      <w:r>
-        <w:rPr>
-          <w:rFonts w:ascii="Times New Roman" w:hAnsi="Times New Roman"/>
-          <w:sz w:val="24"/>
-          <w:szCs w:val="24"/>
-        </w:rPr>
-        <w:t xml:space="preserve">typically </w:t>
-      </w:r>
-      <w:r>
-        <w:rPr>
-          <w:rFonts w:ascii="Times New Roman" w:hAnsi="Times New Roman"/>
-          <w:sz w:val="24"/>
-          <w:szCs w:val="24"/>
-        </w:rPr>
-        <w:t xml:space="preserve">persist for only a few years after </w:t>
-      </w:r>
-      <w:r>
-        <w:rPr>
-          <w:rFonts w:ascii="Times New Roman" w:hAnsi="Times New Roman"/>
-          <w:sz w:val="24"/>
-          <w:szCs w:val="24"/>
-        </w:rPr>
-        <w:t>a disturbance</w:t>
-      </w:r>
-      <w:r>
-        <w:rPr>
-          <w:rFonts w:ascii="Times New Roman" w:hAnsi="Times New Roman"/>
-          <w:sz w:val="24"/>
-          <w:szCs w:val="24"/>
-        </w:rPr>
-        <w:t xml:space="preserve">.  </w:t>
-      </w:r>
-      <w:r>
-        <w:rPr>
-          <w:rFonts w:ascii="Times New Roman" w:hAnsi="Times New Roman"/>
-          <w:sz w:val="24"/>
-          <w:szCs w:val="24"/>
-        </w:rPr>
-        <w:t xml:space="preserve">For example, litter from slash will quickly decompose.  </w:t>
-      </w:r>
-      <w:r>
-        <w:rPr>
-          <w:rFonts w:ascii="Times New Roman" w:hAnsi="Times New Roman"/>
-          <w:sz w:val="24"/>
-          <w:szCs w:val="24"/>
-        </w:rPr>
-        <w:t xml:space="preserve">Unless fuels are arranged to occur after </w:t>
-      </w:r>
-      <w:r>
-        <w:rPr>
-          <w:rFonts w:ascii="Times New Roman" w:hAnsi="Times New Roman"/>
-          <w:sz w:val="24"/>
-          <w:szCs w:val="24"/>
-        </w:rPr>
-        <w:t xml:space="preserve">a </w:t>
-      </w:r>
-      <w:r>
-        <w:rPr>
-          <w:rFonts w:ascii="Times New Roman" w:hAnsi="Times New Roman"/>
-          <w:sz w:val="24"/>
-          <w:szCs w:val="24"/>
-        </w:rPr>
-        <w:t xml:space="preserve">disturbance using </w:t>
-      </w:r>
-      <w:r>
-        <w:rPr>
-          <w:rFonts w:ascii="Times New Roman" w:hAnsi="Times New Roman"/>
-          <w:sz w:val="24"/>
-          <w:szCs w:val="24"/>
-        </w:rPr>
-        <w:t>the same time step, th</w:t>
-      </w:r>
-      <w:r>
-        <w:rPr>
-          <w:rFonts w:ascii="Times New Roman" w:hAnsi="Times New Roman"/>
-          <w:sz w:val="24"/>
-          <w:szCs w:val="24"/>
-        </w:rPr>
-        <w:t>e</w:t>
-      </w:r>
-      <w:r>
-        <w:rPr>
-          <w:rFonts w:ascii="Times New Roman" w:hAnsi="Times New Roman"/>
-          <w:sz w:val="24"/>
-          <w:szCs w:val="24"/>
-        </w:rPr>
-        <w:t xml:space="preserve"> short </w:t>
-      </w:r>
-      <w:r>
-        <w:rPr>
-          <w:rFonts w:ascii="Times New Roman" w:hAnsi="Times New Roman"/>
-          <w:sz w:val="24"/>
-          <w:szCs w:val="24"/>
-        </w:rPr>
-        <w:t xml:space="preserve">duration of post-disturbance fuels usually </w:t>
-      </w:r>
-      <w:r>
-        <w:rPr>
-          <w:rFonts w:ascii="Times New Roman" w:hAnsi="Times New Roman"/>
-          <w:sz w:val="24"/>
-          <w:szCs w:val="24"/>
-        </w:rPr>
-        <w:t xml:space="preserve">requires </w:t>
-      </w:r>
-      <w:r>
-        <w:rPr>
-          <w:rFonts w:ascii="Times New Roman" w:hAnsi="Times New Roman"/>
-          <w:sz w:val="24"/>
-          <w:szCs w:val="24"/>
-        </w:rPr>
-        <w:t xml:space="preserve">that and annual </w:t>
-      </w:r>
-      <w:r>
-        <w:rPr>
-          <w:rFonts w:ascii="Times New Roman" w:hAnsi="Times New Roman"/>
-          <w:sz w:val="24"/>
-          <w:szCs w:val="24"/>
-        </w:rPr>
-        <w:t>time steps i</w:t>
-      </w:r>
-      <w:r>
-        <w:rPr>
-          <w:rFonts w:ascii="Times New Roman" w:hAnsi="Times New Roman"/>
-          <w:sz w:val="24"/>
-          <w:szCs w:val="24"/>
-        </w:rPr>
-        <w:t>s used in</w:t>
-      </w:r>
-      <w:r>
-        <w:rPr>
-          <w:rFonts w:ascii="Times New Roman" w:hAnsi="Times New Roman"/>
-          <w:sz w:val="24"/>
-          <w:szCs w:val="24"/>
-        </w:rPr>
-        <w:t xml:space="preserve"> the </w:t>
-      </w:r>
-      <w:r>
-        <w:rPr>
-          <w:rFonts w:ascii="Times New Roman" w:hAnsi="Times New Roman"/>
-          <w:sz w:val="24"/>
-          <w:szCs w:val="24"/>
-        </w:rPr>
-        <w:t xml:space="preserve">Dynamic </w:t>
-      </w:r>
-      <w:r>
-        <w:rPr>
-          <w:rFonts w:ascii="Times New Roman" w:hAnsi="Times New Roman"/>
-          <w:sz w:val="24"/>
-          <w:szCs w:val="24"/>
-        </w:rPr>
-        <w:t xml:space="preserve">Fuel Extension.  However, </w:t>
-      </w:r>
-      <w:r>
-        <w:rPr>
-          <w:rFonts w:ascii="Times New Roman" w:hAnsi="Times New Roman"/>
-          <w:sz w:val="24"/>
-          <w:szCs w:val="24"/>
-        </w:rPr>
-        <w:t xml:space="preserve">post-disturbance </w:t>
-      </w:r>
-      <w:r>
-        <w:rPr>
-          <w:rFonts w:ascii="Times New Roman" w:hAnsi="Times New Roman"/>
-          <w:sz w:val="24"/>
-          <w:szCs w:val="24"/>
-        </w:rPr>
-        <w:t xml:space="preserve">fuel types could persist longer in drier climates, permitting longer time steps. </w:t>
-      </w:r>
-    </w:p>
-    <w:p>
-      <w:pPr>
-        <w:pStyle w:val="Heading2"/>
-      </w:pPr>
-      <w:bookmarkStart w:id="14" w:name="_Toc521834833"/>
+      <w:r>
+        <w:t>Major Versions</w:t>
+      </w:r>
       <w:bookmarkEnd w:id="13"/>
-      <w:r>
-        <w:t>Major Versions</w:t>
-      </w:r>
-      <w:bookmarkEnd w:id="14"/>
     </w:p>
     <w:p>
       <w:pPr>
         <w:pStyle w:val="Heading3"/>
         <w:ind w:left="720" w:hanging="720"/>
       </w:pPr>
-      <w:bookmarkStart w:id="15" w:name="_Toc521834834"/>
-      <w:r>
-        <w:t xml:space="preserve">Version </w:t>
-      </w:r>
-      <w:r>
-        <w:t>3</w:t>
-      </w:r>
-      <w:r>
-        <w:t>.0 (</w:t>
-      </w:r>
-      <w:r>
-        <w:t>August 2018</w:t>
-      </w:r>
-      <w:r>
-        <w:t>)</w:t>
-      </w:r>
-      <w:bookmarkEnd w:id="15"/>
+      <w:bookmarkStart w:id="14" w:name="_Toc521834834"/>
+      <w:r>
+        <w:t>Version 3.0 (August 2018)</w:t>
+      </w:r>
+      <w:bookmarkEnd w:id="14"/>
     </w:p>
     <w:p>
       <w:pPr>
@@ -4885,11 +4851,11 @@
         <w:pStyle w:val="Heading3"/>
         <w:ind w:left="720" w:hanging="720"/>
       </w:pPr>
-      <w:bookmarkStart w:id="16" w:name="_Toc521834835"/>
+      <w:bookmarkStart w:id="15" w:name="_Toc521834835"/>
       <w:r>
         <w:t>Version 2.2 (June 2017)</w:t>
       </w:r>
-      <w:bookmarkEnd w:id="16"/>
+      <w:bookmarkEnd w:id="15"/>
     </w:p>
     <w:p>
       <w:pPr>
@@ -4904,14 +4870,14 @@
         <w:pStyle w:val="Heading3"/>
         <w:ind w:left="720" w:hanging="720"/>
       </w:pPr>
-      <w:bookmarkStart w:id="17" w:name="_Toc521834836"/>
+      <w:bookmarkStart w:id="16" w:name="_Toc521834836"/>
       <w:r>
         <w:t>Version 2.1</w:t>
       </w:r>
       <w:r>
         <w:t xml:space="preserve"> (September 2016)</w:t>
       </w:r>
-      <w:bookmarkEnd w:id="17"/>
+      <w:bookmarkEnd w:id="16"/>
     </w:p>
     <w:p>
       <w:pPr>
@@ -4926,14 +4892,14 @@
         <w:pStyle w:val="Heading3"/>
         <w:ind w:left="720" w:hanging="720"/>
       </w:pPr>
-      <w:bookmarkStart w:id="18" w:name="_Toc521834837"/>
+      <w:bookmarkStart w:id="17" w:name="_Toc521834837"/>
       <w:r>
         <w:t>Version 2.0</w:t>
       </w:r>
       <w:r>
         <w:t xml:space="preserve"> (June 2012)</w:t>
       </w:r>
-      <w:bookmarkEnd w:id="18"/>
+      <w:bookmarkEnd w:id="17"/>
     </w:p>
     <w:p>
       <w:pPr>
@@ -4978,77 +4944,107 @@
         <w:pStyle w:val="Heading3"/>
         <w:ind w:left="720" w:hanging="720"/>
       </w:pPr>
-      <w:bookmarkStart w:id="19" w:name="_Toc521834838"/>
+      <w:bookmarkStart w:id="18" w:name="_Toc521834838"/>
       <w:r>
         <w:lastRenderedPageBreak/>
         <w:t>Version 1.1</w:t>
       </w:r>
+      <w:bookmarkEnd w:id="18"/>
+    </w:p>
+    <w:p>
+      <w:pPr>
+        <w:pStyle w:val="PlainText"/>
+        <w:tabs>
+          <w:tab w:val="left" w:pos="720"/>
+        </w:tabs>
+        <w:ind w:left="1122"/>
+        <w:rPr>
+          <w:rFonts w:ascii="Times New Roman" w:hAnsi="Times New Roman"/>
+          <w:sz w:val="24"/>
+          <w:szCs w:val="24"/>
+        </w:rPr>
+      </w:pPr>
+      <w:r>
+        <w:rPr>
+          <w:rFonts w:ascii="Times New Roman" w:hAnsi="Times New Roman"/>
+          <w:sz w:val="24"/>
+          <w:szCs w:val="24"/>
+        </w:rPr>
+        <w:t>In version 1.1 an optional ecoregion table was added that allows a user to limit fuel types to select ecoregions.</w:t>
+      </w:r>
+    </w:p>
+    <w:p>
+      <w:pPr>
+        <w:pStyle w:val="PlainText"/>
+        <w:tabs>
+          <w:tab w:val="left" w:pos="720"/>
+        </w:tabs>
+        <w:ind w:left="1122"/>
+        <w:rPr>
+          <w:rFonts w:ascii="Times New Roman" w:hAnsi="Times New Roman"/>
+          <w:sz w:val="24"/>
+          <w:szCs w:val="24"/>
+        </w:rPr>
+      </w:pPr>
+      <w:r>
+        <w:rPr>
+          <w:rFonts w:ascii="Times New Roman" w:hAnsi="Times New Roman"/>
+          <w:sz w:val="24"/>
+          <w:szCs w:val="24"/>
+        </w:rPr>
+        <w:t>Note:  The limiting ecoregions are the same as found in the main scenario file.  They are not the fire regions as defined in the Dynamic Fire System extension.</w:t>
+      </w:r>
+    </w:p>
+    <w:p>
+      <w:pPr>
+        <w:pStyle w:val="Heading2"/>
+      </w:pPr>
+      <w:bookmarkStart w:id="19" w:name="_Toc521834839"/>
+      <w:r>
+        <w:t>Minor Versions</w:t>
+      </w:r>
       <w:bookmarkEnd w:id="19"/>
-    </w:p>
-    <w:p>
-      <w:pPr>
-        <w:pStyle w:val="PlainText"/>
-        <w:tabs>
-          <w:tab w:val="left" w:pos="720"/>
-        </w:tabs>
-        <w:ind w:left="1122"/>
-        <w:rPr>
-          <w:rFonts w:ascii="Times New Roman" w:hAnsi="Times New Roman"/>
-          <w:sz w:val="24"/>
-          <w:szCs w:val="24"/>
-        </w:rPr>
-      </w:pPr>
-      <w:r>
-        <w:rPr>
-          <w:rFonts w:ascii="Times New Roman" w:hAnsi="Times New Roman"/>
-          <w:sz w:val="24"/>
-          <w:szCs w:val="24"/>
-        </w:rPr>
-        <w:t>In version 1.1 an optional ecoregion table was added that allows a user to limit fuel types to select ecoregions.</w:t>
-      </w:r>
-    </w:p>
-    <w:p>
-      <w:pPr>
-        <w:pStyle w:val="PlainText"/>
-        <w:tabs>
-          <w:tab w:val="left" w:pos="720"/>
-        </w:tabs>
-        <w:ind w:left="1122"/>
-        <w:rPr>
-          <w:rFonts w:ascii="Times New Roman" w:hAnsi="Times New Roman"/>
-          <w:sz w:val="24"/>
-          <w:szCs w:val="24"/>
-        </w:rPr>
-      </w:pPr>
-      <w:r>
-        <w:rPr>
-          <w:rFonts w:ascii="Times New Roman" w:hAnsi="Times New Roman"/>
-          <w:sz w:val="24"/>
-          <w:szCs w:val="24"/>
-        </w:rPr>
-        <w:t>Note:  The limiting ecoregions are the same as found in the main scenario file.  They are not the fire regions as defined in the Dynamic Fire System extension.</w:t>
-      </w:r>
-    </w:p>
-    <w:p>
-      <w:pPr>
-        <w:pStyle w:val="Heading2"/>
-      </w:pPr>
-      <w:bookmarkStart w:id="20" w:name="_Toc521834839"/>
-      <w:r>
-        <w:t>Minor Versions</w:t>
-      </w:r>
-      <w:bookmarkEnd w:id="20"/>
     </w:p>
     <w:p>
       <w:pPr>
         <w:pStyle w:val="Heading3"/>
         <w:ind w:left="720" w:hanging="720"/>
       </w:pPr>
-      <w:bookmarkStart w:id="21" w:name="_Toc521834840"/>
+      <w:bookmarkStart w:id="20" w:name="_Toc521834840"/>
+      <w:r>
+        <w:t>Version 3.0.1 (September 2019)</w:t>
+      </w:r>
+    </w:p>
+    <w:p>
+      <w:pPr>
+        <w:pStyle w:val="textbody"/>
+      </w:pPr>
+      <w:r>
+        <w:t xml:space="preserve">Minor bug corrected with </w:t>
+      </w:r>
+      <w:proofErr w:type="gramStart"/>
+      <w:r>
+        <w:t>biomass co</w:t>
+      </w:r>
+      <w:bookmarkStart w:id="21" w:name="_GoBack"/>
+      <w:bookmarkEnd w:id="21"/>
+      <w:r>
+        <w:t>hort library compatibility</w:t>
+      </w:r>
+      <w:proofErr w:type="gramEnd"/>
+      <w:r>
+        <w:t xml:space="preserve">.  </w:t>
+      </w:r>
+    </w:p>
+    <w:p>
+      <w:pPr>
+        <w:pStyle w:val="Heading3"/>
+        <w:ind w:left="720" w:hanging="720"/>
+      </w:pPr>
       <w:r>
         <w:t>Version 2.2.3 (May 2018)</w:t>
       </w:r>
-      <w:bookmarkEnd w:id="21"/>
+      <w:bookmarkEnd w:id="20"/>
     </w:p>
     <w:p>
       <w:pPr>
@@ -6055,8 +6051,8 @@
         <w:pStyle w:val="Heading2"/>
       </w:pPr>
       <w:bookmarkStart w:id="45" w:name="_Toc133907170"/>
-      <w:bookmarkStart w:id="46" w:name="_Toc102232960"/>
-      <w:bookmarkStart w:id="47" w:name="_Toc521834852"/>
+      <w:bookmarkStart w:id="46" w:name="_Toc521834852"/>
+      <w:bookmarkStart w:id="47" w:name="_Toc102232960"/>
       <w:bookmarkEnd w:id="43"/>
       <w:bookmarkEnd w:id="44"/>
       <w:r>
@@ -6069,7 +6065,7 @@
       <w:r>
         <w:t>s</w:t>
       </w:r>
-      <w:bookmarkEnd w:id="47"/>
+      <w:bookmarkEnd w:id="46"/>
     </w:p>
     <w:p>
       <w:pPr>
@@ -7086,7 +7082,7 @@
         <w:spacing w:after="0" w:line="240" w:lineRule="auto"/>
       </w:pPr>
     </w:p>
-    <w:bookmarkEnd w:id="46"/>
+    <w:bookmarkEnd w:id="47"/>
     <w:p>
       <w:pPr>
         <w:pStyle w:val="textbody"/>
@@ -7174,7 +7170,7 @@
         <w:rFonts w:ascii="Arial" w:hAnsi="Arial" w:cs="Arial"/>
         <w:noProof/>
       </w:rPr>
-      <w:t>11</w:t>
+      <w:t>6</w:t>
     </w:r>
     <w:r>
       <w:rPr>
@@ -7237,39 +7233,19 @@
         <w:tab w:val="right" w:pos="9000"/>
       </w:tabs>
     </w:pPr>
-    <w:r>
-      <w:fldChar w:fldCharType="begin"/>
-    </w:r>
-    <w:r>
-      <w:instrText xml:space="preserve"> DOCPROPERTY  "Extension Name"  \* MERGEFORMAT </w:instrText>
-    </w:r>
-    <w:r>
-      <w:fldChar w:fldCharType="separate"/>
-    </w:r>
-    <w:r>
-      <w:t>Dynamic Biomass Fuel System</w:t>
-    </w:r>
-    <w:r>
-      <w:fldChar w:fldCharType="end"/>
-    </w:r>
+    <w:fldSimple w:instr=" DOCPROPERTY  &quot;Extension Name&quot;  \* MERGEFORMAT ">
+      <w:r>
+        <w:t>Dynamic Biomass Fuel System</w:t>
+      </w:r>
+    </w:fldSimple>
     <w:r>
       <w:t xml:space="preserve"> v</w:t>
     </w:r>
-    <w:r>
-      <w:fldChar w:fldCharType="begin"/>
-    </w:r>
-    <w:r>
-      <w:instrText xml:space="preserve"> DOCPROPERTY  "Extension Version"  \* MERGEFORMAT </w:instrText>
-    </w:r>
-    <w:r>
-      <w:fldChar w:fldCharType="separate"/>
-    </w:r>
-    <w:r>
-      <w:t>3.0</w:t>
-    </w:r>
-    <w:r>
-      <w:fldChar w:fldCharType="end"/>
-    </w:r>
+    <w:fldSimple w:instr=" DOCPROPERTY  &quot;Extension Version&quot;  \* MERGEFORMAT ">
+      <w:r>
+        <w:t>3.0</w:t>
+      </w:r>
+    </w:fldSimple>
     <w:r>
       <w:tab/>
     </w:r>
@@ -8270,7 +8246,7 @@
   <w:style w:type="paragraph" w:default="1" w:styleId="Normal">
     <w:name w:val="Normal"/>
     <w:qFormat/>
-    <w:rsid w:val="005B5779"/>
+    <w:rsid w:val="000D2A18"/>
     <w:pPr>
       <w:spacing w:after="160" w:line="259" w:lineRule="auto"/>
     </w:pPr>
@@ -8455,7 +8431,7 @@
     <w:uiPriority w:val="1"/>
     <w:semiHidden/>
     <w:unhideWhenUsed/>
-    <w:rsid w:val="005B5779"/>
+    <w:rsid w:val="000D2A18"/>
   </w:style>
   <w:style w:type="table" w:default="1" w:styleId="TableNormal">
     <w:name w:val="Normal Table"/>
@@ -8477,7 +8453,7 @@
     <w:uiPriority w:val="99"/>
     <w:semiHidden/>
     <w:unhideWhenUsed/>
-    <w:rsid w:val="005B5779"/>
+    <w:rsid w:val="000D2A18"/>
   </w:style>
   <w:style w:type="paragraph" w:customStyle="1" w:styleId="heading">
     <w:name w:val="heading"/>
@@ -9297,7 +9273,7 @@
 </file>
 
 <file path=customXml/itemProps1.xml><?xml version="1.0" encoding="utf-8"?>
-<ds:datastoreItem xmlns:ds="http://schemas.openxmlformats.org/officeDocument/2006/customXml" ds:itemID="{E3CB7679-BD19-4149-8D6C-073DAC90E1D1}">
+<ds:datastoreItem xmlns:ds="http://schemas.openxmlformats.org/officeDocument/2006/customXml" ds:itemID="{B6B1CFE9-75D8-46BB-8928-2655B0D9850E}">
   <ds:schemaRefs>
     <ds:schemaRef ds:uri="http://schemas.openxmlformats.org/officeDocument/2006/bibliography"/>
   </ds:schemaRefs>

</xml_diff>